<commit_message>
project and resume update
</commit_message>
<xml_diff>
--- a/public/Jan-Niklas Reinhardt - Resume.docx
+++ b/public/Jan-Niklas Reinhardt - Resume.docx
@@ -443,17 +443,7 @@
           <w:szCs w:val="24"/>
           <w:lang w:val="en-US"/>
         </w:rPr>
-        <w:t xml:space="preserve">                                        </w:t>
-      </w:r>
-      <w:r>
-        <w:rPr>
-          <w:b/>
-          <w:bCs/>
-          <w:sz w:val="24"/>
-          <w:szCs w:val="24"/>
-          <w:lang w:val="en-US"/>
-        </w:rPr>
-        <w:t xml:space="preserve">      2018-</w:t>
+        <w:t xml:space="preserve">                                              2018-</w:t>
       </w:r>
       <w:r>
         <w:rPr>
@@ -860,49 +850,15 @@
                 <w:sz w:val="24"/>
                 <w:szCs w:val="24"/>
               </w:rPr>
-              <w:t xml:space="preserve">Save </w:t>
+              <w:t xml:space="preserve">Save movies </w:t>
             </w:r>
-            <w:proofErr w:type="spellStart"/>
             <w:r>
               <w:rPr>
                 <w:sz w:val="24"/>
                 <w:szCs w:val="24"/>
               </w:rPr>
-              <w:t>movies</w:t>
+              <w:t>to list</w:t>
             </w:r>
-            <w:proofErr w:type="spellEnd"/>
-            <w:r>
-              <w:rPr>
-                <w:sz w:val="24"/>
-                <w:szCs w:val="24"/>
-              </w:rPr>
-              <w:t xml:space="preserve"> </w:t>
-            </w:r>
-            <w:proofErr w:type="spellStart"/>
-            <w:r>
-              <w:rPr>
-                <w:sz w:val="24"/>
-                <w:szCs w:val="24"/>
-              </w:rPr>
-              <w:t>to</w:t>
-            </w:r>
-            <w:proofErr w:type="spellEnd"/>
-            <w:r>
-              <w:rPr>
-                <w:sz w:val="24"/>
-                <w:szCs w:val="24"/>
-              </w:rPr>
-              <w:t xml:space="preserve"> </w:t>
-            </w:r>
-            <w:proofErr w:type="spellStart"/>
-            <w:r>
-              <w:rPr>
-                <w:sz w:val="24"/>
-                <w:szCs w:val="24"/>
-              </w:rPr>
-              <w:t>list</w:t>
-            </w:r>
-            <w:proofErr w:type="spellEnd"/>
           </w:p>
           <w:p>
             <w:pPr>
@@ -916,7 +872,6 @@
                 <w:szCs w:val="24"/>
               </w:rPr>
             </w:pPr>
-            <w:proofErr w:type="spellStart"/>
             <w:r>
               <w:rPr>
                 <w:sz w:val="24"/>
@@ -924,7 +879,6 @@
               </w:rPr>
               <w:t>uses</w:t>
             </w:r>
-            <w:proofErr w:type="spellEnd"/>
             <w:r>
               <w:rPr>
                 <w:sz w:val="24"/>
@@ -959,16 +913,7 @@
                 <w:sz w:val="24"/>
                 <w:szCs w:val="24"/>
               </w:rPr>
-              <w:t>C</w:t>
-            </w:r>
-            <w:r>
-              <w:rPr>
-                <w:b/>
-                <w:bCs/>
-                <w:sz w:val="24"/>
-                <w:szCs w:val="24"/>
-              </w:rPr>
-              <w:t>rypto-Dashboard</w:t>
+              <w:t>NoteTaker</w:t>
             </w:r>
           </w:p>
           <w:p>
@@ -987,14 +932,12 @@
                 <w:rStyle w:val="Hyperlink"/>
               </w:rPr>
             </w:pPr>
-            <w:hyperlink r:id="rId12" w:history="1">
-              <w:r>
-                <w:rPr>
-                  <w:rStyle w:val="Hyperlink"/>
-                </w:rPr>
-                <w:t>https://crypto-space-jn.netlify.app/</w:t>
-              </w:r>
-            </w:hyperlink>
+            <w:r>
+              <w:rPr>
+                <w:rStyle w:val="Hyperlink"/>
+              </w:rPr>
+              <w:t>https://note-taker-jn.netlify.app/</w:t>
+            </w:r>
             <w:r>
               <w:rPr>
                 <w:rStyle w:val="Hyperlink"/>
@@ -1055,7 +998,15 @@
                 <w:szCs w:val="24"/>
                 <w:lang w:val="en-US"/>
               </w:rPr>
-              <w:t xml:space="preserve"> Tailwind CSS</w:t>
+              <w:t xml:space="preserve"> </w:t>
+            </w:r>
+            <w:r>
+              <w:rPr>
+                <w:sz w:val="24"/>
+                <w:szCs w:val="24"/>
+                <w:lang w:val="en-US"/>
+              </w:rPr>
+              <w:t>TypeScript</w:t>
             </w:r>
           </w:p>
           <w:p>
@@ -1079,28 +1030,8 @@
                 <w:szCs w:val="24"/>
                 <w:lang w:val="en-US"/>
               </w:rPr>
-              <w:t>Representation of the 10 Crypto w</w:t>
+              <w:t>Create notes and save them in Firestore database</w:t>
             </w:r>
-            <w:r>
-              <w:rPr>
-                <w:sz w:val="24"/>
-                <w:szCs w:val="24"/>
-                <w:lang w:val="en-US"/>
-              </w:rPr>
-              <w:t>ith most important info</w:t>
-            </w:r>
-          </w:p>
-          <w:p>
-            <w:pPr>
-              <w:pStyle w:val="Listenabsatz"/>
-              <w:rPr>
-                <w:b/>
-                <w:bCs/>
-                <w:sz w:val="24"/>
-                <w:szCs w:val="24"/>
-                <w:lang w:val="en-US"/>
-              </w:rPr>
-            </w:pPr>
           </w:p>
         </w:tc>
       </w:tr>
@@ -1209,9 +1140,8 @@
           <w:szCs w:val="24"/>
           <w:lang w:val="en-US"/>
         </w:rPr>
-        <w:t xml:space="preserve"> Johanneum-Gymnasium </w:t>
+        <w:t xml:space="preserve"> Johanneum-Gymnasium Herborn                                                                                             </w:t>
       </w:r>
-      <w:proofErr w:type="spellStart"/>
       <w:r>
         <w:rPr>
           <w:b/>
@@ -1220,9 +1150,8 @@
           <w:szCs w:val="24"/>
           <w:lang w:val="en-US"/>
         </w:rPr>
-        <w:t>Herborn</w:t>
+        <w:t xml:space="preserve">       </w:t>
       </w:r>
-      <w:proofErr w:type="spellEnd"/>
       <w:r>
         <w:rPr>
           <w:b/>
@@ -1231,9 +1160,11 @@
           <w:szCs w:val="24"/>
           <w:lang w:val="en-US"/>
         </w:rPr>
-        <w:t xml:space="preserve">                                                                                             </w:t>
+        <w:t xml:space="preserve"> 2017</w:t>
       </w:r>
-      <w:r>
+    </w:p>
+    <w:p>
+      <w:pPr>
         <w:rPr>
           <w:b/>
           <w:bCs/>
@@ -1241,8 +1172,7 @@
           <w:szCs w:val="24"/>
           <w:lang w:val="en-US"/>
         </w:rPr>
-        <w:t xml:space="preserve">       </w:t>
-      </w:r>
+      </w:pPr>
       <w:r>
         <w:rPr>
           <w:b/>
@@ -1251,50 +1181,7 @@
           <w:szCs w:val="24"/>
           <w:lang w:val="en-US"/>
         </w:rPr>
-        <w:t xml:space="preserve"> 2017</w:t>
-      </w:r>
-    </w:p>
-    <w:p>
-      <w:pPr>
-        <w:rPr>
-          <w:b/>
-          <w:bCs/>
-          <w:sz w:val="24"/>
-          <w:szCs w:val="24"/>
-          <w:lang w:val="en-US"/>
-        </w:rPr>
-      </w:pPr>
-      <w:r>
-        <w:rPr>
-          <w:b/>
-          <w:bCs/>
-          <w:sz w:val="24"/>
-          <w:szCs w:val="24"/>
-          <w:lang w:val="en-US"/>
-        </w:rPr>
-        <w:t xml:space="preserve">Studies in “Data Science” at Justus-Liebig-Universität in </w:t>
-      </w:r>
-      <w:proofErr w:type="spellStart"/>
-      <w:r>
-        <w:rPr>
-          <w:b/>
-          <w:bCs/>
-          <w:sz w:val="24"/>
-          <w:szCs w:val="24"/>
-          <w:lang w:val="en-US"/>
-        </w:rPr>
-        <w:t>Gießen</w:t>
-      </w:r>
-      <w:proofErr w:type="spellEnd"/>
-      <w:r>
-        <w:rPr>
-          <w:b/>
-          <w:bCs/>
-          <w:sz w:val="24"/>
-          <w:szCs w:val="24"/>
-          <w:lang w:val="en-US"/>
-        </w:rPr>
-        <w:t xml:space="preserve">                                                     2020-2022</w:t>
+        <w:t>Studies in “Data Science” at Justus-Liebig-Universität in Gießen                                                     2020-2022</w:t>
       </w:r>
     </w:p>
     <w:sectPr>

</xml_diff>